<commit_message>
Bug in create report for circle columns
</commit_message>
<xml_diff>
--- a/osafe_import_export/templates/punch_default.docx
+++ b/osafe_import_export/templates/punch_default.docx
@@ -1,14 +1,8 @@
 
 <file path=word/document.xml><?xml version="1.0" encoding="utf-8"?>
-<w:document xmlns:wpc="http://schemas.microsoft.com/office/word/2010/wordprocessingCanvas" xmlns:cx="http://schemas.microsoft.com/office/drawing/2014/chartex" xmlns:mc="http://schemas.openxmlformats.org/markup-compatibility/2006" xmlns:o="urn:schemas-microsoft-com:office:office" xmlns:r="http://schemas.openxmlformats.org/officeDocument/2006/relationships" xmlns:m="http://schemas.openxmlformats.org/officeDocument/2006/math" xmlns:v="urn:schemas-microsoft-com:vml" xmlns:wp14="http://schemas.microsoft.com/office/word/2010/wordprocessingDrawing" xmlns:wp="http://schemas.openxmlformats.org/drawingml/2006/wordprocessingDrawing" xmlns:w10="urn:schemas-microsoft-com:office:word" xmlns:w="http://schemas.openxmlformats.org/wordprocessingml/2006/main" xmlns:w14="http://schemas.microsoft.com/office/word/2010/wordml" xmlns:w15="http://schemas.microsoft.com/office/word/2012/wordml" xmlns:w16se="http://schemas.microsoft.com/office/word/2015/wordml/symex" xmlns:wpg="http://schemas.microsoft.com/office/word/2010/wordprocessingGroup" xmlns:wpi="http://schemas.microsoft.com/office/word/2010/wordprocessingInk" xmlns:wne="http://schemas.microsoft.com/office/word/2006/wordml" xmlns:wps="http://schemas.microsoft.com/office/word/2010/wordprocessingShape" mc:Ignorable="w14 w15 w16se wp14">
+<w:document xmlns:wpc="http://schemas.microsoft.com/office/word/2010/wordprocessingCanvas" xmlns:cx="http://schemas.microsoft.com/office/drawing/2014/chartex" xmlns:cx1="http://schemas.microsoft.com/office/drawing/2015/9/8/chartex" xmlns:cx2="http://schemas.microsoft.com/office/drawing/2015/10/21/chartex" xmlns:cx3="http://schemas.microsoft.com/office/drawing/2016/5/9/chartex" xmlns:cx4="http://schemas.microsoft.com/office/drawing/2016/5/10/chartex" xmlns:cx5="http://schemas.microsoft.com/office/drawing/2016/5/11/chartex" xmlns:cx6="http://schemas.microsoft.com/office/drawing/2016/5/12/chartex" xmlns:cx7="http://schemas.microsoft.com/office/drawing/2016/5/13/chartex" xmlns:cx8="http://schemas.microsoft.com/office/drawing/2016/5/14/chartex" xmlns:mc="http://schemas.openxmlformats.org/markup-compatibility/2006" xmlns:aink="http://schemas.microsoft.com/office/drawing/2016/ink" xmlns:am3d="http://schemas.microsoft.com/office/drawing/2017/model3d" xmlns:o="urn:schemas-microsoft-com:office:office" xmlns:oel="http://schemas.microsoft.com/office/2019/extlst" xmlns:r="http://schemas.openxmlformats.org/officeDocument/2006/relationships" xmlns:m="http://schemas.openxmlformats.org/officeDocument/2006/math" xmlns:v="urn:schemas-microsoft-com:vml" xmlns:wp14="http://schemas.microsoft.com/office/word/2010/wordprocessingDrawing" xmlns:wp="http://schemas.openxmlformats.org/drawingml/2006/wordprocessingDrawing" xmlns:w10="urn:schemas-microsoft-com:office:word" xmlns:w="http://schemas.openxmlformats.org/wordprocessingml/2006/main" xmlns:w14="http://schemas.microsoft.com/office/word/2010/wordml" xmlns:w15="http://schemas.microsoft.com/office/word/2012/wordml" xmlns:w16cex="http://schemas.microsoft.com/office/word/2018/wordml/cex" xmlns:w16cid="http://schemas.microsoft.com/office/word/2016/wordml/cid" xmlns:w16="http://schemas.microsoft.com/office/word/2018/wordml" xmlns:w16du="http://schemas.microsoft.com/office/word/2023/wordml/word16du" xmlns:w16sdtdh="http://schemas.microsoft.com/office/word/2020/wordml/sdtdatahash" xmlns:w16se="http://schemas.microsoft.com/office/word/2015/wordml/symex" xmlns:wpg="http://schemas.microsoft.com/office/word/2010/wordprocessingGroup" xmlns:wpi="http://schemas.microsoft.com/office/word/2010/wordprocessingInk" xmlns:wne="http://schemas.microsoft.com/office/word/2006/wordml" xmlns:wps="http://schemas.microsoft.com/office/word/2010/wordprocessingShape" mc:Ignorable="w14 w15 w16se w16cid w16 w16cex w16sdtdh w16du wp14">
   <w:body>
-    <w:p>
-      <w:pPr>
-        <w:bidi w:val="0"/>
-      </w:pPr>
-      <w:bookmarkStart w:id="0" w:name="_GoBack"/>
-      <w:bookmarkEnd w:id="0"/>
-    </w:p>
+    <w:p/>
     <w:sectPr>
       <w:pgSz w:w="12240" w:h="15840"/>
       <w:pgMar w:top="1440" w:right="1800" w:bottom="1440" w:left="1800" w:header="720" w:footer="720" w:gutter="0"/>
@@ -20,7 +14,7 @@
 </file>
 
 <file path=word/endnotes.xml><?xml version="1.0" encoding="utf-8"?>
-<w:endnotes xmlns:wpc="http://schemas.microsoft.com/office/word/2010/wordprocessingCanvas" xmlns:cx="http://schemas.microsoft.com/office/drawing/2014/chartex" xmlns:mc="http://schemas.openxmlformats.org/markup-compatibility/2006" xmlns:o="urn:schemas-microsoft-com:office:office" xmlns:r="http://schemas.openxmlformats.org/officeDocument/2006/relationships" xmlns:m="http://schemas.openxmlformats.org/officeDocument/2006/math" xmlns:v="urn:schemas-microsoft-com:vml" xmlns:wp14="http://schemas.microsoft.com/office/word/2010/wordprocessingDrawing" xmlns:wp="http://schemas.openxmlformats.org/drawingml/2006/wordprocessingDrawing" xmlns:w10="urn:schemas-microsoft-com:office:word" xmlns:w="http://schemas.openxmlformats.org/wordprocessingml/2006/main" xmlns:w14="http://schemas.microsoft.com/office/word/2010/wordml" xmlns:w15="http://schemas.microsoft.com/office/word/2012/wordml" xmlns:w16se="http://schemas.microsoft.com/office/word/2015/wordml/symex" xmlns:wpg="http://schemas.microsoft.com/office/word/2010/wordprocessingGroup" xmlns:wpi="http://schemas.microsoft.com/office/word/2010/wordprocessingInk" xmlns:wne="http://schemas.microsoft.com/office/word/2006/wordml" xmlns:wps="http://schemas.microsoft.com/office/word/2010/wordprocessingShape" mc:Ignorable="w14 w15 w16se wp14">
+<w:endnotes xmlns:wpc="http://schemas.microsoft.com/office/word/2010/wordprocessingCanvas" xmlns:cx="http://schemas.microsoft.com/office/drawing/2014/chartex" xmlns:cx1="http://schemas.microsoft.com/office/drawing/2015/9/8/chartex" xmlns:cx2="http://schemas.microsoft.com/office/drawing/2015/10/21/chartex" xmlns:cx3="http://schemas.microsoft.com/office/drawing/2016/5/9/chartex" xmlns:cx4="http://schemas.microsoft.com/office/drawing/2016/5/10/chartex" xmlns:cx5="http://schemas.microsoft.com/office/drawing/2016/5/11/chartex" xmlns:cx6="http://schemas.microsoft.com/office/drawing/2016/5/12/chartex" xmlns:cx7="http://schemas.microsoft.com/office/drawing/2016/5/13/chartex" xmlns:cx8="http://schemas.microsoft.com/office/drawing/2016/5/14/chartex" xmlns:mc="http://schemas.openxmlformats.org/markup-compatibility/2006" xmlns:aink="http://schemas.microsoft.com/office/drawing/2016/ink" xmlns:am3d="http://schemas.microsoft.com/office/drawing/2017/model3d" xmlns:o="urn:schemas-microsoft-com:office:office" xmlns:oel="http://schemas.microsoft.com/office/2019/extlst" xmlns:r="http://schemas.openxmlformats.org/officeDocument/2006/relationships" xmlns:m="http://schemas.openxmlformats.org/officeDocument/2006/math" xmlns:v="urn:schemas-microsoft-com:vml" xmlns:wp14="http://schemas.microsoft.com/office/word/2010/wordprocessingDrawing" xmlns:wp="http://schemas.openxmlformats.org/drawingml/2006/wordprocessingDrawing" xmlns:w10="urn:schemas-microsoft-com:office:word" xmlns:w="http://schemas.openxmlformats.org/wordprocessingml/2006/main" xmlns:w14="http://schemas.microsoft.com/office/word/2010/wordml" xmlns:w15="http://schemas.microsoft.com/office/word/2012/wordml" xmlns:w16cex="http://schemas.microsoft.com/office/word/2018/wordml/cex" xmlns:w16cid="http://schemas.microsoft.com/office/word/2016/wordml/cid" xmlns:w16="http://schemas.microsoft.com/office/word/2018/wordml" xmlns:w16du="http://schemas.microsoft.com/office/word/2023/wordml/word16du" xmlns:w16sdtdh="http://schemas.microsoft.com/office/word/2020/wordml/sdtdatahash" xmlns:w16se="http://schemas.microsoft.com/office/word/2015/wordml/symex" xmlns:wpg="http://schemas.microsoft.com/office/word/2010/wordprocessingGroup" xmlns:wpi="http://schemas.microsoft.com/office/word/2010/wordprocessingInk" xmlns:wne="http://schemas.microsoft.com/office/word/2006/wordml" xmlns:wps="http://schemas.microsoft.com/office/word/2010/wordprocessingShape" mc:Ignorable="w14 w15 w16se w16cid w16 w16cex w16sdtdh w16du wp14">
   <w:endnote w:type="separator" w:id="-1">
     <w:p>
       <w:pPr>
@@ -45,7 +39,7 @@
 </file>
 
 <file path=word/footnotes.xml><?xml version="1.0" encoding="utf-8"?>
-<w:footnotes xmlns:wpc="http://schemas.microsoft.com/office/word/2010/wordprocessingCanvas" xmlns:cx="http://schemas.microsoft.com/office/drawing/2014/chartex" xmlns:mc="http://schemas.openxmlformats.org/markup-compatibility/2006" xmlns:o="urn:schemas-microsoft-com:office:office" xmlns:r="http://schemas.openxmlformats.org/officeDocument/2006/relationships" xmlns:m="http://schemas.openxmlformats.org/officeDocument/2006/math" xmlns:v="urn:schemas-microsoft-com:vml" xmlns:wp14="http://schemas.microsoft.com/office/word/2010/wordprocessingDrawing" xmlns:wp="http://schemas.openxmlformats.org/drawingml/2006/wordprocessingDrawing" xmlns:w10="urn:schemas-microsoft-com:office:word" xmlns:w="http://schemas.openxmlformats.org/wordprocessingml/2006/main" xmlns:w14="http://schemas.microsoft.com/office/word/2010/wordml" xmlns:w15="http://schemas.microsoft.com/office/word/2012/wordml" xmlns:w16se="http://schemas.microsoft.com/office/word/2015/wordml/symex" xmlns:wpg="http://schemas.microsoft.com/office/word/2010/wordprocessingGroup" xmlns:wpi="http://schemas.microsoft.com/office/word/2010/wordprocessingInk" xmlns:wne="http://schemas.microsoft.com/office/word/2006/wordml" xmlns:wps="http://schemas.microsoft.com/office/word/2010/wordprocessingShape" mc:Ignorable="w14 w15 w16se wp14">
+<w:footnotes xmlns:wpc="http://schemas.microsoft.com/office/word/2010/wordprocessingCanvas" xmlns:cx="http://schemas.microsoft.com/office/drawing/2014/chartex" xmlns:cx1="http://schemas.microsoft.com/office/drawing/2015/9/8/chartex" xmlns:cx2="http://schemas.microsoft.com/office/drawing/2015/10/21/chartex" xmlns:cx3="http://schemas.microsoft.com/office/drawing/2016/5/9/chartex" xmlns:cx4="http://schemas.microsoft.com/office/drawing/2016/5/10/chartex" xmlns:cx5="http://schemas.microsoft.com/office/drawing/2016/5/11/chartex" xmlns:cx6="http://schemas.microsoft.com/office/drawing/2016/5/12/chartex" xmlns:cx7="http://schemas.microsoft.com/office/drawing/2016/5/13/chartex" xmlns:cx8="http://schemas.microsoft.com/office/drawing/2016/5/14/chartex" xmlns:mc="http://schemas.openxmlformats.org/markup-compatibility/2006" xmlns:aink="http://schemas.microsoft.com/office/drawing/2016/ink" xmlns:am3d="http://schemas.microsoft.com/office/drawing/2017/model3d" xmlns:o="urn:schemas-microsoft-com:office:office" xmlns:oel="http://schemas.microsoft.com/office/2019/extlst" xmlns:r="http://schemas.openxmlformats.org/officeDocument/2006/relationships" xmlns:m="http://schemas.openxmlformats.org/officeDocument/2006/math" xmlns:v="urn:schemas-microsoft-com:vml" xmlns:wp14="http://schemas.microsoft.com/office/word/2010/wordprocessingDrawing" xmlns:wp="http://schemas.openxmlformats.org/drawingml/2006/wordprocessingDrawing" xmlns:w10="urn:schemas-microsoft-com:office:word" xmlns:w="http://schemas.openxmlformats.org/wordprocessingml/2006/main" xmlns:w14="http://schemas.microsoft.com/office/word/2010/wordml" xmlns:w15="http://schemas.microsoft.com/office/word/2012/wordml" xmlns:w16cex="http://schemas.microsoft.com/office/word/2018/wordml/cex" xmlns:w16cid="http://schemas.microsoft.com/office/word/2016/wordml/cid" xmlns:w16="http://schemas.microsoft.com/office/word/2018/wordml" xmlns:w16du="http://schemas.microsoft.com/office/word/2023/wordml/word16du" xmlns:w16sdtdh="http://schemas.microsoft.com/office/word/2020/wordml/sdtdatahash" xmlns:w16se="http://schemas.microsoft.com/office/word/2015/wordml/symex" xmlns:wpg="http://schemas.microsoft.com/office/word/2010/wordprocessingGroup" xmlns:wpi="http://schemas.microsoft.com/office/word/2010/wordprocessingInk" xmlns:wne="http://schemas.microsoft.com/office/word/2006/wordml" xmlns:wps="http://schemas.microsoft.com/office/word/2010/wordprocessingShape" mc:Ignorable="w14 w15 w16se w16cid w16 w16cex w16sdtdh w16du wp14">
   <w:footnote w:type="separator" w:id="-1">
     <w:p>
       <w:pPr>
@@ -70,7 +64,7 @@
 </file>
 
 <file path=word/numbering.xml><?xml version="1.0" encoding="utf-8"?>
-<w:numbering xmlns:wpc="http://schemas.microsoft.com/office/word/2010/wordprocessingCanvas" xmlns:cx="http://schemas.microsoft.com/office/drawing/2014/chartex" xmlns:mc="http://schemas.openxmlformats.org/markup-compatibility/2006" xmlns:o="urn:schemas-microsoft-com:office:office" xmlns:r="http://schemas.openxmlformats.org/officeDocument/2006/relationships" xmlns:m="http://schemas.openxmlformats.org/officeDocument/2006/math" xmlns:v="urn:schemas-microsoft-com:vml" xmlns:wp14="http://schemas.microsoft.com/office/word/2010/wordprocessingDrawing" xmlns:wp="http://schemas.openxmlformats.org/drawingml/2006/wordprocessingDrawing" xmlns:w10="urn:schemas-microsoft-com:office:word" xmlns:w="http://schemas.openxmlformats.org/wordprocessingml/2006/main" xmlns:w14="http://schemas.microsoft.com/office/word/2010/wordml" xmlns:w15="http://schemas.microsoft.com/office/word/2012/wordml" xmlns:w16se="http://schemas.microsoft.com/office/word/2015/wordml/symex" xmlns:wpg="http://schemas.microsoft.com/office/word/2010/wordprocessingGroup" xmlns:wpi="http://schemas.microsoft.com/office/word/2010/wordprocessingInk" xmlns:wne="http://schemas.microsoft.com/office/word/2006/wordml" xmlns:wps="http://schemas.microsoft.com/office/word/2010/wordprocessingShape" mc:Ignorable="w14 w15 w16se wp14">
+<w:numbering xmlns:wpc="http://schemas.microsoft.com/office/word/2010/wordprocessingCanvas" xmlns:cx="http://schemas.microsoft.com/office/drawing/2014/chartex" xmlns:cx1="http://schemas.microsoft.com/office/drawing/2015/9/8/chartex" xmlns:cx2="http://schemas.microsoft.com/office/drawing/2015/10/21/chartex" xmlns:cx3="http://schemas.microsoft.com/office/drawing/2016/5/9/chartex" xmlns:cx4="http://schemas.microsoft.com/office/drawing/2016/5/10/chartex" xmlns:cx5="http://schemas.microsoft.com/office/drawing/2016/5/11/chartex" xmlns:cx6="http://schemas.microsoft.com/office/drawing/2016/5/12/chartex" xmlns:cx7="http://schemas.microsoft.com/office/drawing/2016/5/13/chartex" xmlns:cx8="http://schemas.microsoft.com/office/drawing/2016/5/14/chartex" xmlns:mc="http://schemas.openxmlformats.org/markup-compatibility/2006" xmlns:aink="http://schemas.microsoft.com/office/drawing/2016/ink" xmlns:am3d="http://schemas.microsoft.com/office/drawing/2017/model3d" xmlns:o="urn:schemas-microsoft-com:office:office" xmlns:oel="http://schemas.microsoft.com/office/2019/extlst" xmlns:r="http://schemas.openxmlformats.org/officeDocument/2006/relationships" xmlns:m="http://schemas.openxmlformats.org/officeDocument/2006/math" xmlns:v="urn:schemas-microsoft-com:vml" xmlns:wp14="http://schemas.microsoft.com/office/word/2010/wordprocessingDrawing" xmlns:wp="http://schemas.openxmlformats.org/drawingml/2006/wordprocessingDrawing" xmlns:w10="urn:schemas-microsoft-com:office:word" xmlns:w="http://schemas.openxmlformats.org/wordprocessingml/2006/main" xmlns:w14="http://schemas.microsoft.com/office/word/2010/wordml" xmlns:w15="http://schemas.microsoft.com/office/word/2012/wordml" xmlns:w16cex="http://schemas.microsoft.com/office/word/2018/wordml/cex" xmlns:w16cid="http://schemas.microsoft.com/office/word/2016/wordml/cid" xmlns:w16="http://schemas.microsoft.com/office/word/2018/wordml" xmlns:w16du="http://schemas.microsoft.com/office/word/2023/wordml/word16du" xmlns:w16sdtdh="http://schemas.microsoft.com/office/word/2020/wordml/sdtdatahash" xmlns:w16se="http://schemas.microsoft.com/office/word/2015/wordml/symex" xmlns:wpg="http://schemas.microsoft.com/office/word/2010/wordprocessingGroup" xmlns:wpi="http://schemas.microsoft.com/office/word/2010/wordprocessingInk" xmlns:wne="http://schemas.microsoft.com/office/word/2006/wordml" xmlns:wps="http://schemas.microsoft.com/office/word/2010/wordprocessingShape" mc:Ignorable="w14 w15 w16se w16cid w16 w16cex w16sdtdh w16du wp14">
   <w:abstractNum w:abstractNumId="0" w15:restartNumberingAfterBreak="0">
     <w:nsid w:val="FFFFFF7C"/>
     <w:multiLevelType w:val="singleLevel"/>
@@ -328,41 +322,41 @@
       </w:pPr>
     </w:lvl>
   </w:abstractNum>
-  <w:num w:numId="1">
+  <w:num w:numId="1" w16cid:durableId="14037716">
     <w:abstractNumId w:val="8"/>
   </w:num>
-  <w:num w:numId="2">
+  <w:num w:numId="2" w16cid:durableId="1697460097">
     <w:abstractNumId w:val="6"/>
   </w:num>
-  <w:num w:numId="3">
+  <w:num w:numId="3" w16cid:durableId="1127814494">
     <w:abstractNumId w:val="5"/>
   </w:num>
-  <w:num w:numId="4">
+  <w:num w:numId="4" w16cid:durableId="1273250174">
     <w:abstractNumId w:val="4"/>
   </w:num>
-  <w:num w:numId="5">
+  <w:num w:numId="5" w16cid:durableId="1677418808">
     <w:abstractNumId w:val="7"/>
   </w:num>
-  <w:num w:numId="6">
+  <w:num w:numId="6" w16cid:durableId="810052077">
     <w:abstractNumId w:val="3"/>
   </w:num>
-  <w:num w:numId="7">
+  <w:num w:numId="7" w16cid:durableId="1099637895">
     <w:abstractNumId w:val="2"/>
   </w:num>
-  <w:num w:numId="8">
+  <w:num w:numId="8" w16cid:durableId="823274817">
     <w:abstractNumId w:val="1"/>
   </w:num>
-  <w:num w:numId="9">
+  <w:num w:numId="9" w16cid:durableId="1350109067">
     <w:abstractNumId w:val="0"/>
   </w:num>
-  <w:num w:numId="10">
+  <w:num w:numId="10" w16cid:durableId="1761099117">
     <w:abstractNumId w:val="9"/>
   </w:num>
 </w:numbering>
 </file>
 
 <file path=word/styles.xml><?xml version="1.0" encoding="utf-8"?>
-<w:styles xmlns:mc="http://schemas.openxmlformats.org/markup-compatibility/2006" xmlns:r="http://schemas.openxmlformats.org/officeDocument/2006/relationships" xmlns:w="http://schemas.openxmlformats.org/wordprocessingml/2006/main" xmlns:w14="http://schemas.microsoft.com/office/word/2010/wordml" xmlns:w15="http://schemas.microsoft.com/office/word/2012/wordml" xmlns:w16se="http://schemas.microsoft.com/office/word/2015/wordml/symex" mc:Ignorable="w14 w15 w16se">
+<w:styles xmlns:mc="http://schemas.openxmlformats.org/markup-compatibility/2006" xmlns:r="http://schemas.openxmlformats.org/officeDocument/2006/relationships" xmlns:w="http://schemas.openxmlformats.org/wordprocessingml/2006/main" xmlns:w14="http://schemas.microsoft.com/office/word/2010/wordml" xmlns:w15="http://schemas.microsoft.com/office/word/2012/wordml" xmlns:w16cex="http://schemas.microsoft.com/office/word/2018/wordml/cex" xmlns:w16cid="http://schemas.microsoft.com/office/word/2016/wordml/cid" xmlns:w16="http://schemas.microsoft.com/office/word/2018/wordml" xmlns:w16du="http://schemas.microsoft.com/office/word/2023/wordml/word16du" xmlns:w16sdtdh="http://schemas.microsoft.com/office/word/2020/wordml/sdtdatahash" xmlns:w16se="http://schemas.microsoft.com/office/word/2015/wordml/symex" mc:Ignorable="w14 w15 w16se w16cid w16 w16cex w16sdtdh w16du">
   <w:docDefaults>
     <w:rPrDefault>
       <w:rPr>
@@ -378,7 +372,7 @@
       </w:pPr>
     </w:pPrDefault>
   </w:docDefaults>
-  <w:latentStyles w:defLockedState="0" w:defUIPriority="99" w:defSemiHidden="0" w:defUnhideWhenUsed="0" w:defQFormat="0" w:count="371">
+  <w:latentStyles w:defLockedState="0" w:defUIPriority="99" w:defSemiHidden="0" w:defUnhideWhenUsed="0" w:defQFormat="0" w:count="376">
     <w:lsdException w:name="Normal" w:uiPriority="0" w:qFormat="1"/>
     <w:lsdException w:name="heading 1" w:uiPriority="9" w:qFormat="1"/>
     <w:lsdException w:name="heading 2" w:semiHidden="1" w:uiPriority="9" w:unhideWhenUsed="1" w:qFormat="1"/>
@@ -741,6 +735,11 @@
     <w:lsdException w:name="List Table 5 Dark Accent 6" w:uiPriority="50"/>
     <w:lsdException w:name="List Table 6 Colorful Accent 6" w:uiPriority="51"/>
     <w:lsdException w:name="List Table 7 Colorful Accent 6" w:uiPriority="52"/>
+    <w:lsdException w:name="Mention" w:semiHidden="1" w:unhideWhenUsed="1"/>
+    <w:lsdException w:name="Smart Hyperlink" w:semiHidden="1" w:unhideWhenUsed="1"/>
+    <w:lsdException w:name="Hashtag" w:semiHidden="1" w:unhideWhenUsed="1"/>
+    <w:lsdException w:name="Unresolved Mention" w:semiHidden="1" w:unhideWhenUsed="1"/>
+    <w:lsdException w:name="Smart Link" w:semiHidden="1" w:unhideWhenUsed="1"/>
   </w:latentStyles>
   <w:style w:type="paragraph" w:default="1" w:styleId="Normal">
     <w:name w:val="Normal"/>
@@ -11967,6 +11966,213 @@
       <w:tblPr/>
       <w:tcPr>
         <w:shd w:val="clear" w:color="auto" w:fill="F2F2F2" w:themeFill="background1" w:themeFillShade="F2"/>
+      </w:tcPr>
+    </w:tblStylePr>
+  </w:style>
+  <w:style w:type="table" w:customStyle="1" w:styleId="DATAFRAME">
+    <w:name w:val="DATAFRAME"/>
+    <w:basedOn w:val="GridTable5Dark-Accent5"/>
+    <w:uiPriority w:val="99"/>
+    <w:rsid w:val="00B23DF3"/>
+    <w:pPr>
+      <w:jc w:val="center"/>
+    </w:pPr>
+    <w:tblPr/>
+    <w:tcPr>
+      <w:shd w:val="clear" w:color="auto" w:fill="DAEEF3" w:themeFill="accent5" w:themeFillTint="33"/>
+    </w:tcPr>
+    <w:tblStylePr w:type="firstRow">
+      <w:pPr>
+        <w:wordWrap/>
+        <w:jc w:val="center"/>
+      </w:pPr>
+      <w:rPr>
+        <w:rFonts w:asciiTheme="minorHAnsi" w:hAnsiTheme="minorHAnsi"/>
+        <w:b/>
+        <w:bCs/>
+        <w:color w:val="FFFFFF" w:themeColor="background1"/>
+        <w:sz w:val="28"/>
+      </w:rPr>
+      <w:tblPr/>
+      <w:tcPr>
+        <w:tcBorders>
+          <w:top w:val="single" w:sz="4" w:space="0" w:color="FFFFFF" w:themeColor="background1"/>
+          <w:left w:val="single" w:sz="4" w:space="0" w:color="FFFFFF" w:themeColor="background1"/>
+          <w:right w:val="single" w:sz="4" w:space="0" w:color="FFFFFF" w:themeColor="background1"/>
+          <w:insideH w:val="nil"/>
+          <w:insideV w:val="nil"/>
+        </w:tcBorders>
+        <w:shd w:val="clear" w:color="auto" w:fill="4BACC6" w:themeFill="accent5"/>
+      </w:tcPr>
+    </w:tblStylePr>
+    <w:tblStylePr w:type="lastRow">
+      <w:rPr>
+        <w:b/>
+        <w:bCs/>
+        <w:color w:val="FFFFFF" w:themeColor="background1"/>
+      </w:rPr>
+      <w:tblPr/>
+      <w:tcPr>
+        <w:tcBorders>
+          <w:left w:val="single" w:sz="4" w:space="0" w:color="FFFFFF" w:themeColor="background1"/>
+          <w:bottom w:val="single" w:sz="4" w:space="0" w:color="FFFFFF" w:themeColor="background1"/>
+          <w:right w:val="single" w:sz="4" w:space="0" w:color="FFFFFF" w:themeColor="background1"/>
+          <w:insideH w:val="nil"/>
+          <w:insideV w:val="nil"/>
+        </w:tcBorders>
+        <w:shd w:val="clear" w:color="auto" w:fill="4BACC6" w:themeFill="accent5"/>
+      </w:tcPr>
+    </w:tblStylePr>
+    <w:tblStylePr w:type="firstCol">
+      <w:rPr>
+        <w:b/>
+        <w:bCs/>
+        <w:color w:val="FFFFFF" w:themeColor="background1"/>
+      </w:rPr>
+      <w:tblPr/>
+      <w:tcPr>
+        <w:tcBorders>
+          <w:top w:val="single" w:sz="4" w:space="0" w:color="FFFFFF" w:themeColor="background1"/>
+          <w:left w:val="single" w:sz="4" w:space="0" w:color="FFFFFF" w:themeColor="background1"/>
+          <w:bottom w:val="single" w:sz="4" w:space="0" w:color="FFFFFF" w:themeColor="background1"/>
+          <w:insideV w:val="nil"/>
+        </w:tcBorders>
+        <w:shd w:val="clear" w:color="auto" w:fill="4BACC6" w:themeFill="accent5"/>
+      </w:tcPr>
+    </w:tblStylePr>
+    <w:tblStylePr w:type="lastCol">
+      <w:rPr>
+        <w:b/>
+        <w:bCs/>
+        <w:color w:val="FFFFFF" w:themeColor="background1"/>
+      </w:rPr>
+      <w:tblPr/>
+      <w:tcPr>
+        <w:tcBorders>
+          <w:top w:val="single" w:sz="4" w:space="0" w:color="FFFFFF" w:themeColor="background1"/>
+          <w:bottom w:val="single" w:sz="4" w:space="0" w:color="FFFFFF" w:themeColor="background1"/>
+          <w:right w:val="single" w:sz="4" w:space="0" w:color="FFFFFF" w:themeColor="background1"/>
+          <w:insideV w:val="nil"/>
+        </w:tcBorders>
+        <w:shd w:val="clear" w:color="auto" w:fill="4BACC6" w:themeFill="accent5"/>
+      </w:tcPr>
+    </w:tblStylePr>
+    <w:tblStylePr w:type="band1Vert">
+      <w:tblPr/>
+      <w:tcPr>
+        <w:shd w:val="clear" w:color="auto" w:fill="B6DDE8" w:themeFill="accent5" w:themeFillTint="66"/>
+      </w:tcPr>
+    </w:tblStylePr>
+    <w:tblStylePr w:type="band1Horz">
+      <w:tblPr/>
+      <w:tcPr>
+        <w:shd w:val="clear" w:color="auto" w:fill="B6DDE8" w:themeFill="accent5" w:themeFillTint="66"/>
+      </w:tcPr>
+    </w:tblStylePr>
+  </w:style>
+  <w:style w:type="table" w:styleId="GridTable5Dark-Accent5">
+    <w:name w:val="Grid Table 5 Dark Accent 5"/>
+    <w:basedOn w:val="TableNormal"/>
+    <w:uiPriority w:val="50"/>
+    <w:rsid w:val="009A72ED"/>
+    <w:pPr>
+      <w:spacing w:after="0" w:line="240" w:lineRule="auto"/>
+    </w:pPr>
+    <w:tblPr>
+      <w:tblStyleRowBandSize w:val="1"/>
+      <w:tblStyleColBandSize w:val="1"/>
+      <w:tblBorders>
+        <w:top w:val="single" w:sz="4" w:space="0" w:color="FFFFFF" w:themeColor="background1"/>
+        <w:left w:val="single" w:sz="4" w:space="0" w:color="FFFFFF" w:themeColor="background1"/>
+        <w:bottom w:val="single" w:sz="4" w:space="0" w:color="FFFFFF" w:themeColor="background1"/>
+        <w:right w:val="single" w:sz="4" w:space="0" w:color="FFFFFF" w:themeColor="background1"/>
+        <w:insideH w:val="single" w:sz="4" w:space="0" w:color="FFFFFF" w:themeColor="background1"/>
+        <w:insideV w:val="single" w:sz="4" w:space="0" w:color="FFFFFF" w:themeColor="background1"/>
+      </w:tblBorders>
+    </w:tblPr>
+    <w:tcPr>
+      <w:shd w:val="clear" w:color="auto" w:fill="DAEEF3" w:themeFill="accent5" w:themeFillTint="33"/>
+    </w:tcPr>
+    <w:tblStylePr w:type="firstRow">
+      <w:rPr>
+        <w:b/>
+        <w:bCs/>
+        <w:color w:val="FFFFFF" w:themeColor="background1"/>
+      </w:rPr>
+      <w:tblPr/>
+      <w:tcPr>
+        <w:tcBorders>
+          <w:top w:val="single" w:sz="4" w:space="0" w:color="FFFFFF" w:themeColor="background1"/>
+          <w:left w:val="single" w:sz="4" w:space="0" w:color="FFFFFF" w:themeColor="background1"/>
+          <w:right w:val="single" w:sz="4" w:space="0" w:color="FFFFFF" w:themeColor="background1"/>
+          <w:insideH w:val="nil"/>
+          <w:insideV w:val="nil"/>
+        </w:tcBorders>
+        <w:shd w:val="clear" w:color="auto" w:fill="4BACC6" w:themeFill="accent5"/>
+      </w:tcPr>
+    </w:tblStylePr>
+    <w:tblStylePr w:type="lastRow">
+      <w:rPr>
+        <w:b/>
+        <w:bCs/>
+        <w:color w:val="FFFFFF" w:themeColor="background1"/>
+      </w:rPr>
+      <w:tblPr/>
+      <w:tcPr>
+        <w:tcBorders>
+          <w:left w:val="single" w:sz="4" w:space="0" w:color="FFFFFF" w:themeColor="background1"/>
+          <w:bottom w:val="single" w:sz="4" w:space="0" w:color="FFFFFF" w:themeColor="background1"/>
+          <w:right w:val="single" w:sz="4" w:space="0" w:color="FFFFFF" w:themeColor="background1"/>
+          <w:insideH w:val="nil"/>
+          <w:insideV w:val="nil"/>
+        </w:tcBorders>
+        <w:shd w:val="clear" w:color="auto" w:fill="4BACC6" w:themeFill="accent5"/>
+      </w:tcPr>
+    </w:tblStylePr>
+    <w:tblStylePr w:type="firstCol">
+      <w:rPr>
+        <w:b/>
+        <w:bCs/>
+        <w:color w:val="FFFFFF" w:themeColor="background1"/>
+      </w:rPr>
+      <w:tblPr/>
+      <w:tcPr>
+        <w:tcBorders>
+          <w:top w:val="single" w:sz="4" w:space="0" w:color="FFFFFF" w:themeColor="background1"/>
+          <w:left w:val="single" w:sz="4" w:space="0" w:color="FFFFFF" w:themeColor="background1"/>
+          <w:bottom w:val="single" w:sz="4" w:space="0" w:color="FFFFFF" w:themeColor="background1"/>
+          <w:insideV w:val="nil"/>
+        </w:tcBorders>
+        <w:shd w:val="clear" w:color="auto" w:fill="4BACC6" w:themeFill="accent5"/>
+      </w:tcPr>
+    </w:tblStylePr>
+    <w:tblStylePr w:type="lastCol">
+      <w:rPr>
+        <w:b/>
+        <w:bCs/>
+        <w:color w:val="FFFFFF" w:themeColor="background1"/>
+      </w:rPr>
+      <w:tblPr/>
+      <w:tcPr>
+        <w:tcBorders>
+          <w:top w:val="single" w:sz="4" w:space="0" w:color="FFFFFF" w:themeColor="background1"/>
+          <w:bottom w:val="single" w:sz="4" w:space="0" w:color="FFFFFF" w:themeColor="background1"/>
+          <w:right w:val="single" w:sz="4" w:space="0" w:color="FFFFFF" w:themeColor="background1"/>
+          <w:insideV w:val="nil"/>
+        </w:tcBorders>
+        <w:shd w:val="clear" w:color="auto" w:fill="4BACC6" w:themeFill="accent5"/>
+      </w:tcPr>
+    </w:tblStylePr>
+    <w:tblStylePr w:type="band1Vert">
+      <w:tblPr/>
+      <w:tcPr>
+        <w:shd w:val="clear" w:color="auto" w:fill="B6DDE8" w:themeFill="accent5" w:themeFillTint="66"/>
+      </w:tcPr>
+    </w:tblStylePr>
+    <w:tblStylePr w:type="band1Horz">
+      <w:tblPr/>
+      <w:tcPr>
+        <w:shd w:val="clear" w:color="auto" w:fill="B6DDE8" w:themeFill="accent5" w:themeFillTint="66"/>
       </w:tcPr>
     </w:tblStylePr>
   </w:style>

</xml_diff>